<commit_message>
Parece que esta terminado
</commit_message>
<xml_diff>
--- a/proyectos/2/AguilarGabriel-GarciaSandra/Especificaciones.docx
+++ b/proyectos/2/AguilarGabriel-GarciaSandra/Especificaciones.docx
@@ -1310,14 +1310,7 @@
           <w:rFonts w:ascii="Gadugi" w:hAnsi="Gadugi"/>
           <w:sz w:val="24"/>
         </w:rPr>
-        <w:t>Librerías</w:t>
-      </w:r>
-      <w:r>
-        <w:rPr>
-          <w:rFonts w:ascii="Gadugi" w:hAnsi="Gadugi"/>
-          <w:sz w:val="24"/>
-        </w:rPr>
-        <w:t xml:space="preserve"> utilizadas:</w:t>
+        <w:t>Librerías utilizadas:</w:t>
       </w:r>
     </w:p>
     <w:p>
@@ -1739,14 +1732,7 @@
           <w:sz w:val="24"/>
         </w:rPr>
         <w:tab/>
-        <w:t>p</w:t>
-      </w:r>
-      <w:r>
-        <w:rPr>
-          <w:rFonts w:ascii="Gadugi" w:hAnsi="Gadugi"/>
-          <w:sz w:val="24"/>
-        </w:rPr>
-        <w:t>ython</w:t>
+        <w:t>python</w:t>
       </w:r>
       <w:proofErr w:type="gramStart"/>
       <w:r>
@@ -1754,14 +1740,7 @@
           <w:rFonts w:ascii="Gadugi" w:hAnsi="Gadugi"/>
           <w:sz w:val="24"/>
         </w:rPr>
-        <w:t>3</w:t>
-      </w:r>
-      <w:r>
-        <w:rPr>
-          <w:rFonts w:ascii="Gadugi" w:hAnsi="Gadugi"/>
-          <w:sz w:val="24"/>
-        </w:rPr>
-        <w:t xml:space="preserve">  HoraTelev.py</w:t>
+        <w:t>3  HoraTelev.py</w:t>
       </w:r>
       <w:proofErr w:type="gramEnd"/>
     </w:p>
@@ -1789,72 +1768,628 @@
           <w:sz w:val="24"/>
         </w:rPr>
       </w:pPr>
+      <w:r>
+        <w:rPr>
+          <w:rFonts w:ascii="Gadugi" w:hAnsi="Gadugi"/>
+          <w:sz w:val="24"/>
+        </w:rPr>
+        <w:t>Al iniciar aparecerá la siguiente ventana:</w:t>
+      </w:r>
+    </w:p>
+    <w:p>
+      <w:pPr>
+        <w:jc w:val="both"/>
+        <w:rPr>
+          <w:rFonts w:ascii="Gadugi" w:hAnsi="Gadugi"/>
+          <w:sz w:val="24"/>
+        </w:rPr>
+      </w:pPr>
+    </w:p>
+    <w:p>
+      <w:pPr>
+        <w:jc w:val="both"/>
+        <w:rPr>
+          <w:rFonts w:ascii="Gadugi" w:hAnsi="Gadugi"/>
+          <w:sz w:val="24"/>
+        </w:rPr>
+      </w:pPr>
+      <w:r>
+        <w:rPr>
+          <w:rFonts w:ascii="Gadugi" w:hAnsi="Gadugi"/>
+          <w:sz w:val="24"/>
+        </w:rPr>
+        <w:t xml:space="preserve">Aquí tendrá que ingresar el número de integrantes y televisiones que desea que tenga el programa. Al finalizar dar </w:t>
+      </w:r>
+      <w:proofErr w:type="spellStart"/>
+      <w:proofErr w:type="gramStart"/>
+      <w:r>
+        <w:rPr>
+          <w:rFonts w:ascii="Gadugi" w:hAnsi="Gadugi"/>
+          <w:sz w:val="24"/>
+        </w:rPr>
+        <w:t>click</w:t>
+      </w:r>
+      <w:proofErr w:type="spellEnd"/>
+      <w:proofErr w:type="gramEnd"/>
+      <w:r>
+        <w:rPr>
+          <w:rFonts w:ascii="Gadugi" w:hAnsi="Gadugi"/>
+          <w:sz w:val="24"/>
+        </w:rPr>
+        <w:t xml:space="preserve"> al botón “¡Adelante!”</w:t>
+      </w:r>
+    </w:p>
+    <w:p>
+      <w:pPr>
+        <w:jc w:val="both"/>
+        <w:rPr>
+          <w:rFonts w:ascii="Gadugi" w:hAnsi="Gadugi"/>
+          <w:sz w:val="24"/>
+        </w:rPr>
+      </w:pPr>
+      <w:r>
+        <w:rPr>
+          <w:rFonts w:ascii="Gadugi" w:hAnsi="Gadugi"/>
+          <w:sz w:val="24"/>
+        </w:rPr>
+        <w:t xml:space="preserve">A continuación, a parecerá una ventana en la que </w:t>
+      </w:r>
+      <w:proofErr w:type="spellStart"/>
+      <w:r>
+        <w:rPr>
+          <w:rFonts w:ascii="Gadugi" w:hAnsi="Gadugi"/>
+          <w:sz w:val="24"/>
+        </w:rPr>
+        <w:t>conendrá</w:t>
+      </w:r>
+      <w:proofErr w:type="spellEnd"/>
+      <w:r>
+        <w:rPr>
+          <w:rFonts w:ascii="Gadugi" w:hAnsi="Gadugi"/>
+          <w:sz w:val="24"/>
+        </w:rPr>
+        <w:t>:</w:t>
+      </w:r>
+    </w:p>
+    <w:p>
+      <w:pPr>
+        <w:pStyle w:val="Prrafodelista"/>
+        <w:numPr>
+          <w:ilvl w:val="0"/>
+          <w:numId w:val="2"/>
+        </w:numPr>
+        <w:jc w:val="both"/>
+        <w:rPr>
+          <w:rFonts w:ascii="Gadugi" w:hAnsi="Gadugi"/>
+          <w:sz w:val="24"/>
+        </w:rPr>
+      </w:pPr>
+      <w:r>
+        <w:rPr>
+          <w:rFonts w:ascii="Gadugi" w:hAnsi="Gadugi"/>
+          <w:sz w:val="24"/>
+        </w:rPr>
+        <w:t xml:space="preserve">Área de texto: Nos mostrará algunos mensajes que como usuarios nos será importante para ver qué está haciendo. Este objeto cuenta con una barra </w:t>
+      </w:r>
+      <w:proofErr w:type="spellStart"/>
+      <w:r>
+        <w:rPr>
+          <w:rFonts w:ascii="Gadugi" w:hAnsi="Gadugi"/>
+          <w:sz w:val="24"/>
+        </w:rPr>
+        <w:t>scroll</w:t>
+      </w:r>
+      <w:proofErr w:type="spellEnd"/>
+      <w:r>
+        <w:rPr>
+          <w:rFonts w:ascii="Gadugi" w:hAnsi="Gadugi"/>
+          <w:sz w:val="24"/>
+        </w:rPr>
+        <w:t xml:space="preserve"> entonces podemos mover el texto para ver qué de nuevo tiene que decirnos el sistema</w:t>
+      </w:r>
+    </w:p>
+    <w:p>
+      <w:pPr>
+        <w:pStyle w:val="Prrafodelista"/>
+        <w:numPr>
+          <w:ilvl w:val="0"/>
+          <w:numId w:val="2"/>
+        </w:numPr>
+        <w:jc w:val="both"/>
+        <w:rPr>
+          <w:rFonts w:ascii="Gadugi" w:hAnsi="Gadugi"/>
+          <w:sz w:val="24"/>
+        </w:rPr>
+      </w:pPr>
+      <w:r>
+        <w:rPr>
+          <w:rFonts w:ascii="Gadugi" w:hAnsi="Gadugi"/>
+          <w:sz w:val="24"/>
+        </w:rPr>
+        <w:t>Simulación de Televisiones: Dependiendo del número de teles que el usuario ingresó, se generarán las televisiones como cuadros negros que contendrán:</w:t>
+      </w:r>
+    </w:p>
+    <w:p>
+      <w:pPr>
+        <w:pStyle w:val="Prrafodelista"/>
+        <w:numPr>
+          <w:ilvl w:val="2"/>
+          <w:numId w:val="2"/>
+        </w:numPr>
+        <w:jc w:val="both"/>
+        <w:rPr>
+          <w:rFonts w:ascii="Gadugi" w:hAnsi="Gadugi"/>
+          <w:sz w:val="24"/>
+        </w:rPr>
+      </w:pPr>
+      <w:r>
+        <w:rPr>
+          <w:rFonts w:ascii="Gadugi" w:hAnsi="Gadugi"/>
+          <w:sz w:val="24"/>
+        </w:rPr>
+        <w:lastRenderedPageBreak/>
+        <w:t>El canal que se sintoniza</w:t>
+      </w:r>
+    </w:p>
+    <w:p>
+      <w:pPr>
+        <w:pStyle w:val="Prrafodelista"/>
+        <w:numPr>
+          <w:ilvl w:val="2"/>
+          <w:numId w:val="2"/>
+        </w:numPr>
+        <w:jc w:val="both"/>
+        <w:rPr>
+          <w:rFonts w:ascii="Gadugi" w:hAnsi="Gadugi"/>
+          <w:sz w:val="24"/>
+        </w:rPr>
+      </w:pPr>
+      <w:r>
+        <w:rPr>
+          <w:rFonts w:ascii="Gadugi" w:hAnsi="Gadugi"/>
+          <w:sz w:val="24"/>
+        </w:rPr>
+        <w:t>Programa que se ve</w:t>
+      </w:r>
+    </w:p>
+    <w:p>
+      <w:pPr>
+        <w:pStyle w:val="Prrafodelista"/>
+        <w:numPr>
+          <w:ilvl w:val="2"/>
+          <w:numId w:val="2"/>
+        </w:numPr>
+        <w:jc w:val="both"/>
+        <w:rPr>
+          <w:rFonts w:ascii="Gadugi" w:hAnsi="Gadugi"/>
+          <w:sz w:val="24"/>
+        </w:rPr>
+      </w:pPr>
+      <w:r>
+        <w:rPr>
+          <w:rFonts w:ascii="Gadugi" w:hAnsi="Gadugi"/>
+          <w:sz w:val="24"/>
+        </w:rPr>
+        <w:t>Usuarios que están viendo la televisión</w:t>
+      </w:r>
+    </w:p>
+    <w:p>
+      <w:pPr>
+        <w:pStyle w:val="Prrafodelista"/>
+        <w:numPr>
+          <w:ilvl w:val="0"/>
+          <w:numId w:val="2"/>
+        </w:numPr>
+        <w:jc w:val="both"/>
+        <w:rPr>
+          <w:rFonts w:ascii="Gadugi" w:hAnsi="Gadugi"/>
+          <w:sz w:val="24"/>
+        </w:rPr>
+      </w:pPr>
+      <w:r>
+        <w:rPr>
+          <w:rFonts w:ascii="Gadugi" w:hAnsi="Gadugi"/>
+          <w:sz w:val="24"/>
+        </w:rPr>
+        <w:t>Tiempo Global: Se irá actualizando hasta llegar al tiempo máximo</w:t>
+      </w:r>
+    </w:p>
+    <w:p>
+      <w:pPr>
+        <w:pStyle w:val="Prrafodelista"/>
+        <w:jc w:val="both"/>
+        <w:rPr>
+          <w:rFonts w:ascii="Gadugi" w:hAnsi="Gadugi"/>
+          <w:sz w:val="24"/>
+        </w:rPr>
+      </w:pPr>
+    </w:p>
+    <w:p>
+      <w:pPr>
+        <w:jc w:val="both"/>
+        <w:rPr>
+          <w:rFonts w:ascii="Gadugi" w:hAnsi="Gadugi"/>
+          <w:sz w:val="24"/>
+        </w:rPr>
+      </w:pPr>
+      <w:r>
+        <w:rPr>
+          <w:rFonts w:ascii="Gadugi" w:hAnsi="Gadugi"/>
+          <w:sz w:val="24"/>
+        </w:rPr>
+        <w:t xml:space="preserve">Ejemplos: </w:t>
+      </w:r>
+    </w:p>
+    <w:p>
+      <w:pPr>
+        <w:jc w:val="both"/>
+        <w:rPr>
+          <w:rFonts w:ascii="Gadugi" w:hAnsi="Gadugi"/>
+          <w:sz w:val="24"/>
+        </w:rPr>
+      </w:pPr>
+      <w:r>
+        <w:rPr>
+          <w:noProof/>
+        </w:rPr>
+        <w:drawing>
+          <wp:inline distT="0" distB="0" distL="0" distR="0" wp14:anchorId="37C429F0" wp14:editId="35A933D5">
+            <wp:extent cx="5943600" cy="4610100"/>
+            <wp:effectExtent l="0" t="0" r="0" b="0"/>
+            <wp:docPr id="1" name="Imagen 1"/>
+            <wp:cNvGraphicFramePr>
+              <a:graphicFrameLocks xmlns:a="http://schemas.openxmlformats.org/drawingml/2006/main" noChangeAspect="1"/>
+            </wp:cNvGraphicFramePr>
+            <a:graphic xmlns:a="http://schemas.openxmlformats.org/drawingml/2006/main">
+              <a:graphicData uri="http://schemas.openxmlformats.org/drawingml/2006/picture">
+                <pic:pic xmlns:pic="http://schemas.openxmlformats.org/drawingml/2006/picture">
+                  <pic:nvPicPr>
+                    <pic:cNvPr id="1" name=""/>
+                    <pic:cNvPicPr/>
+                  </pic:nvPicPr>
+                  <pic:blipFill>
+                    <a:blip r:embed="rId7"/>
+                    <a:stretch>
+                      <a:fillRect/>
+                    </a:stretch>
+                  </pic:blipFill>
+                  <pic:spPr>
+                    <a:xfrm>
+                      <a:off x="0" y="0"/>
+                      <a:ext cx="5943600" cy="4610100"/>
+                    </a:xfrm>
+                    <a:prstGeom prst="rect">
+                      <a:avLst/>
+                    </a:prstGeom>
+                  </pic:spPr>
+                </pic:pic>
+              </a:graphicData>
+            </a:graphic>
+          </wp:inline>
+        </w:drawing>
+      </w:r>
+    </w:p>
+    <w:p>
+      <w:pPr>
+        <w:jc w:val="both"/>
+        <w:rPr>
+          <w:rFonts w:ascii="Gadugi" w:hAnsi="Gadugi"/>
+          <w:sz w:val="24"/>
+        </w:rPr>
+      </w:pPr>
+      <w:r>
+        <w:rPr>
+          <w:rFonts w:ascii="Gadugi" w:hAnsi="Gadugi"/>
+          <w:sz w:val="24"/>
+        </w:rPr>
+        <w:t xml:space="preserve">NOTA: No te olvides de la </w:t>
+      </w:r>
+      <w:r>
+        <w:rPr>
+          <w:rFonts w:ascii="Gadugi" w:hAnsi="Gadugi"/>
+          <w:sz w:val="24"/>
+        </w:rPr>
+        <w:t xml:space="preserve">regla </w:t>
+      </w:r>
+      <w:r>
+        <w:rPr>
+          <w:rFonts w:ascii="Gadugi" w:hAnsi="Gadugi"/>
+          <w:sz w:val="24"/>
+        </w:rPr>
+        <w:t>m&lt;n</w:t>
+      </w:r>
+      <w:r>
+        <w:rPr>
+          <w:rFonts w:ascii="Gadugi" w:hAnsi="Gadugi"/>
+          <w:sz w:val="24"/>
+        </w:rPr>
+        <w:t>. La interfaz no lo tiene contemplado así que si no la respetas la regla los resultados podrían salir equivocados.</w:t>
+      </w:r>
+    </w:p>
+    <w:p>
+      <w:pPr>
+        <w:jc w:val="both"/>
+        <w:rPr>
+          <w:rFonts w:ascii="Gadugi" w:hAnsi="Gadugi"/>
+          <w:sz w:val="24"/>
+        </w:rPr>
+      </w:pPr>
+      <w:r>
+        <w:rPr>
+          <w:rFonts w:ascii="Gadugi" w:hAnsi="Gadugi"/>
+          <w:sz w:val="24"/>
+        </w:rPr>
+        <w:t>Para apreciar mejor la variación del flujo de integrantes, conviene poner un numero de integrantes significativamente mayor al de televisiones.</w:t>
+      </w:r>
+    </w:p>
+    <w:p>
+      <w:pPr>
+        <w:jc w:val="both"/>
+        <w:rPr>
+          <w:rFonts w:ascii="Gadugi" w:hAnsi="Gadugi"/>
+          <w:sz w:val="24"/>
+        </w:rPr>
+      </w:pPr>
+    </w:p>
+    <w:p>
+      <w:pPr>
+        <w:jc w:val="both"/>
+        <w:rPr>
+          <w:rFonts w:ascii="Gadugi" w:hAnsi="Gadugi"/>
+          <w:sz w:val="24"/>
+        </w:rPr>
+      </w:pPr>
+      <w:r>
+        <w:rPr>
+          <w:noProof/>
+        </w:rPr>
+        <w:lastRenderedPageBreak/>
+        <w:drawing>
+          <wp:inline distT="0" distB="0" distL="0" distR="0" wp14:anchorId="4C337221" wp14:editId="2DA06494">
+            <wp:extent cx="5943600" cy="5781675"/>
+            <wp:effectExtent l="0" t="0" r="0" b="9525"/>
+            <wp:docPr id="2" name="Imagen 2"/>
+            <wp:cNvGraphicFramePr>
+              <a:graphicFrameLocks xmlns:a="http://schemas.openxmlformats.org/drawingml/2006/main" noChangeAspect="1"/>
+            </wp:cNvGraphicFramePr>
+            <a:graphic xmlns:a="http://schemas.openxmlformats.org/drawingml/2006/main">
+              <a:graphicData uri="http://schemas.openxmlformats.org/drawingml/2006/picture">
+                <pic:pic xmlns:pic="http://schemas.openxmlformats.org/drawingml/2006/picture">
+                  <pic:nvPicPr>
+                    <pic:cNvPr id="1" name=""/>
+                    <pic:cNvPicPr/>
+                  </pic:nvPicPr>
+                  <pic:blipFill>
+                    <a:blip r:embed="rId8"/>
+                    <a:stretch>
+                      <a:fillRect/>
+                    </a:stretch>
+                  </pic:blipFill>
+                  <pic:spPr>
+                    <a:xfrm>
+                      <a:off x="0" y="0"/>
+                      <a:ext cx="5943600" cy="5781675"/>
+                    </a:xfrm>
+                    <a:prstGeom prst="rect">
+                      <a:avLst/>
+                    </a:prstGeom>
+                  </pic:spPr>
+                </pic:pic>
+              </a:graphicData>
+            </a:graphic>
+          </wp:inline>
+        </w:drawing>
+      </w:r>
+    </w:p>
+    <w:p>
+      <w:pPr>
+        <w:jc w:val="both"/>
+        <w:rPr>
+          <w:rFonts w:ascii="Gadugi" w:hAnsi="Gadugi"/>
+          <w:sz w:val="24"/>
+        </w:rPr>
+      </w:pPr>
+      <w:r>
+        <w:rPr>
+          <w:noProof/>
+        </w:rPr>
+        <w:lastRenderedPageBreak/>
+        <w:drawing>
+          <wp:inline distT="0" distB="0" distL="0" distR="0" wp14:anchorId="26B52C99" wp14:editId="4877F79F">
+            <wp:extent cx="5943600" cy="5757545"/>
+            <wp:effectExtent l="0" t="0" r="0" b="0"/>
+            <wp:docPr id="3" name="Imagen 3"/>
+            <wp:cNvGraphicFramePr>
+              <a:graphicFrameLocks xmlns:a="http://schemas.openxmlformats.org/drawingml/2006/main" noChangeAspect="1"/>
+            </wp:cNvGraphicFramePr>
+            <a:graphic xmlns:a="http://schemas.openxmlformats.org/drawingml/2006/main">
+              <a:graphicData uri="http://schemas.openxmlformats.org/drawingml/2006/picture">
+                <pic:pic xmlns:pic="http://schemas.openxmlformats.org/drawingml/2006/picture">
+                  <pic:nvPicPr>
+                    <pic:cNvPr id="1" name=""/>
+                    <pic:cNvPicPr/>
+                  </pic:nvPicPr>
+                  <pic:blipFill>
+                    <a:blip r:embed="rId9"/>
+                    <a:stretch>
+                      <a:fillRect/>
+                    </a:stretch>
+                  </pic:blipFill>
+                  <pic:spPr>
+                    <a:xfrm>
+                      <a:off x="0" y="0"/>
+                      <a:ext cx="5943600" cy="5757545"/>
+                    </a:xfrm>
+                    <a:prstGeom prst="rect">
+                      <a:avLst/>
+                    </a:prstGeom>
+                  </pic:spPr>
+                </pic:pic>
+              </a:graphicData>
+            </a:graphic>
+          </wp:inline>
+        </w:drawing>
+      </w:r>
+    </w:p>
+    <w:p>
+      <w:pPr>
+        <w:jc w:val="both"/>
+        <w:rPr>
+          <w:rFonts w:ascii="Gadugi" w:hAnsi="Gadugi"/>
+          <w:sz w:val="24"/>
+        </w:rPr>
+      </w:pPr>
+      <w:r>
+        <w:rPr>
+          <w:rFonts w:ascii="Gadugi" w:hAnsi="Gadugi"/>
+          <w:sz w:val="24"/>
+        </w:rPr>
+        <w:t>Dentro de la terminal se imprimirán los canales que se generaron; la lista de programas y los programas que cada usuario escogió</w:t>
+      </w:r>
+    </w:p>
+    <w:p>
+      <w:pPr>
+        <w:jc w:val="both"/>
+        <w:rPr>
+          <w:rFonts w:ascii="Gadugi" w:hAnsi="Gadugi"/>
+          <w:sz w:val="24"/>
+        </w:rPr>
+      </w:pPr>
+      <w:r>
+        <w:rPr>
+          <w:noProof/>
+        </w:rPr>
+        <w:lastRenderedPageBreak/>
+        <w:drawing>
+          <wp:inline distT="0" distB="0" distL="0" distR="0" wp14:anchorId="1ACF4AFC" wp14:editId="6D5C5E45">
+            <wp:extent cx="5943600" cy="3340735"/>
+            <wp:effectExtent l="0" t="0" r="0" b="0"/>
+            <wp:docPr id="5" name="Imagen 5"/>
+            <wp:cNvGraphicFramePr>
+              <a:graphicFrameLocks xmlns:a="http://schemas.openxmlformats.org/drawingml/2006/main" noChangeAspect="1"/>
+            </wp:cNvGraphicFramePr>
+            <a:graphic xmlns:a="http://schemas.openxmlformats.org/drawingml/2006/main">
+              <a:graphicData uri="http://schemas.openxmlformats.org/drawingml/2006/picture">
+                <pic:pic xmlns:pic="http://schemas.openxmlformats.org/drawingml/2006/picture">
+                  <pic:nvPicPr>
+                    <pic:cNvPr id="1" name=""/>
+                    <pic:cNvPicPr/>
+                  </pic:nvPicPr>
+                  <pic:blipFill>
+                    <a:blip r:embed="rId10"/>
+                    <a:stretch>
+                      <a:fillRect/>
+                    </a:stretch>
+                  </pic:blipFill>
+                  <pic:spPr>
+                    <a:xfrm>
+                      <a:off x="0" y="0"/>
+                      <a:ext cx="5943600" cy="3340735"/>
+                    </a:xfrm>
+                    <a:prstGeom prst="rect">
+                      <a:avLst/>
+                    </a:prstGeom>
+                  </pic:spPr>
+                </pic:pic>
+              </a:graphicData>
+            </a:graphic>
+          </wp:inline>
+        </w:drawing>
+      </w:r>
+    </w:p>
+    <w:p>
+      <w:pPr>
+        <w:jc w:val="both"/>
+        <w:rPr>
+          <w:rFonts w:ascii="Gadugi" w:hAnsi="Gadugi"/>
+          <w:sz w:val="24"/>
+        </w:rPr>
+      </w:pPr>
+    </w:p>
+    <w:p>
+      <w:pPr>
+        <w:jc w:val="both"/>
+        <w:rPr>
+          <w:rFonts w:ascii="Gadugi" w:hAnsi="Gadugi"/>
+          <w:sz w:val="24"/>
+        </w:rPr>
+      </w:pPr>
+      <w:r>
+        <w:rPr>
+          <w:rFonts w:ascii="Gadugi" w:hAnsi="Gadugi"/>
+          <w:sz w:val="24"/>
+        </w:rPr>
+        <w:t>Cuando la ejecución termine la ventana se mostrará de la siguiente forma</w:t>
+      </w:r>
+    </w:p>
+    <w:p>
+      <w:pPr>
+        <w:jc w:val="both"/>
+        <w:rPr>
+          <w:rFonts w:ascii="Gadugi" w:hAnsi="Gadugi"/>
+          <w:sz w:val="24"/>
+        </w:rPr>
+      </w:pPr>
+      <w:r>
+        <w:rPr>
+          <w:noProof/>
+        </w:rPr>
+        <w:lastRenderedPageBreak/>
+        <w:drawing>
+          <wp:inline distT="0" distB="0" distL="0" distR="0" wp14:anchorId="192015D1" wp14:editId="0E9BAAF2">
+            <wp:extent cx="5943600" cy="5722620"/>
+            <wp:effectExtent l="0" t="0" r="0" b="0"/>
+            <wp:docPr id="4" name="Imagen 4"/>
+            <wp:cNvGraphicFramePr>
+              <a:graphicFrameLocks xmlns:a="http://schemas.openxmlformats.org/drawingml/2006/main" noChangeAspect="1"/>
+            </wp:cNvGraphicFramePr>
+            <a:graphic xmlns:a="http://schemas.openxmlformats.org/drawingml/2006/main">
+              <a:graphicData uri="http://schemas.openxmlformats.org/drawingml/2006/picture">
+                <pic:pic xmlns:pic="http://schemas.openxmlformats.org/drawingml/2006/picture">
+                  <pic:nvPicPr>
+                    <pic:cNvPr id="1" name=""/>
+                    <pic:cNvPicPr/>
+                  </pic:nvPicPr>
+                  <pic:blipFill>
+                    <a:blip r:embed="rId11"/>
+                    <a:stretch>
+                      <a:fillRect/>
+                    </a:stretch>
+                  </pic:blipFill>
+                  <pic:spPr>
+                    <a:xfrm>
+                      <a:off x="0" y="0"/>
+                      <a:ext cx="5943600" cy="5722620"/>
+                    </a:xfrm>
+                    <a:prstGeom prst="rect">
+                      <a:avLst/>
+                    </a:prstGeom>
+                  </pic:spPr>
+                </pic:pic>
+              </a:graphicData>
+            </a:graphic>
+          </wp:inline>
+        </w:drawing>
+      </w:r>
+    </w:p>
+    <w:p>
+      <w:pPr>
+        <w:jc w:val="both"/>
+        <w:rPr>
+          <w:rFonts w:ascii="Gadugi" w:hAnsi="Gadugi"/>
+          <w:sz w:val="24"/>
+          <w:u w:val="single"/>
+        </w:rPr>
+      </w:pPr>
+      <w:r>
+        <w:rPr>
+          <w:rFonts w:ascii="Gadugi" w:hAnsi="Gadugi"/>
+          <w:sz w:val="24"/>
+        </w:rPr>
+        <w:t>El problema dice que todos los integrantes desean ver la tele en un mismo periodo de tiempo, esto será el tiempo que imprimimos, cuando el tiempo acabe el problema también y de la misma forma la ejecución</w:t>
+      </w:r>
       <w:bookmarkStart w:id="0" w:name="_GoBack"/>
       <w:bookmarkEnd w:id="0"/>
-    </w:p>
-    <w:p>
-      <w:pPr>
-        <w:jc w:val="both"/>
-        <w:rPr>
-          <w:rFonts w:ascii="Gadugi" w:hAnsi="Gadugi"/>
-          <w:sz w:val="24"/>
-        </w:rPr>
-      </w:pPr>
-      <w:r>
-        <w:rPr>
-          <w:rFonts w:ascii="Gadugi" w:hAnsi="Gadugi"/>
-          <w:sz w:val="24"/>
-        </w:rPr>
-        <w:t xml:space="preserve"> </w:t>
-      </w:r>
-    </w:p>
-    <w:p>
-      <w:pPr>
-        <w:jc w:val="both"/>
-        <w:rPr>
-          <w:rFonts w:ascii="Gadugi" w:hAnsi="Gadugi"/>
-          <w:sz w:val="24"/>
-        </w:rPr>
-      </w:pPr>
-      <w:r>
-        <w:rPr>
-          <w:rFonts w:ascii="Gadugi" w:hAnsi="Gadugi"/>
-          <w:sz w:val="24"/>
-        </w:rPr>
-        <w:t>---NOTA:</w:t>
-      </w:r>
-    </w:p>
-    <w:p>
-      <w:pPr>
-        <w:jc w:val="both"/>
-        <w:rPr>
-          <w:rFonts w:ascii="Gadugi" w:hAnsi="Gadugi"/>
-          <w:sz w:val="24"/>
-        </w:rPr>
-      </w:pPr>
-      <w:r>
-        <w:rPr>
-          <w:rFonts w:ascii="Gadugi" w:hAnsi="Gadugi"/>
-          <w:sz w:val="24"/>
-        </w:rPr>
-        <w:t>El problema se resuelve con ayuda de dos programas. El primero es una interfaz</w:t>
-      </w:r>
-    </w:p>
-    <w:p>
-      <w:pPr>
-        <w:jc w:val="both"/>
-        <w:rPr>
-          <w:rFonts w:ascii="Gadugi" w:hAnsi="Gadugi"/>
-          <w:sz w:val="24"/>
-        </w:rPr>
-      </w:pPr>
-      <w:r>
-        <w:rPr>
-          <w:rFonts w:ascii="Gadugi" w:hAnsi="Gadugi"/>
-          <w:sz w:val="24"/>
-        </w:rPr>
-        <w:t>gráfica para que el usuario agregue</w:t>
-      </w:r>
     </w:p>
     <w:sectPr>
       <w:pgSz w:w="12240" w:h="15840"/>
@@ -1981,8 +2516,124 @@
       </w:rPr>
     </w:lvl>
   </w:abstractNum>
+  <w:abstractNum w:abstractNumId="1" w15:restartNumberingAfterBreak="0">
+    <w:nsid w:val="7D3E7F5E"/>
+    <w:multiLevelType w:val="hybridMultilevel"/>
+    <w:tmpl w:val="38848CCC"/>
+    <w:lvl w:ilvl="0" w:tplc="04090001">
+      <w:start w:val="1"/>
+      <w:numFmt w:val="bullet"/>
+      <w:lvlText w:val=""/>
+      <w:lvlJc w:val="left"/>
+      <w:pPr>
+        <w:ind w:left="720" w:hanging="360"/>
+      </w:pPr>
+      <w:rPr>
+        <w:rFonts w:ascii="Symbol" w:hAnsi="Symbol" w:hint="default"/>
+      </w:rPr>
+    </w:lvl>
+    <w:lvl w:ilvl="1" w:tplc="04090003">
+      <w:start w:val="1"/>
+      <w:numFmt w:val="bullet"/>
+      <w:lvlText w:val="o"/>
+      <w:lvlJc w:val="left"/>
+      <w:pPr>
+        <w:ind w:left="1440" w:hanging="360"/>
+      </w:pPr>
+      <w:rPr>
+        <w:rFonts w:ascii="Courier New" w:hAnsi="Courier New" w:cs="Courier New" w:hint="default"/>
+      </w:rPr>
+    </w:lvl>
+    <w:lvl w:ilvl="2" w:tplc="04090005">
+      <w:start w:val="1"/>
+      <w:numFmt w:val="bullet"/>
+      <w:lvlText w:val=""/>
+      <w:lvlJc w:val="left"/>
+      <w:pPr>
+        <w:ind w:left="2160" w:hanging="360"/>
+      </w:pPr>
+      <w:rPr>
+        <w:rFonts w:ascii="Wingdings" w:hAnsi="Wingdings" w:hint="default"/>
+      </w:rPr>
+    </w:lvl>
+    <w:lvl w:ilvl="3" w:tplc="04090001">
+      <w:start w:val="1"/>
+      <w:numFmt w:val="bullet"/>
+      <w:lvlText w:val=""/>
+      <w:lvlJc w:val="left"/>
+      <w:pPr>
+        <w:ind w:left="2880" w:hanging="360"/>
+      </w:pPr>
+      <w:rPr>
+        <w:rFonts w:ascii="Symbol" w:hAnsi="Symbol" w:hint="default"/>
+      </w:rPr>
+    </w:lvl>
+    <w:lvl w:ilvl="4" w:tplc="04090003" w:tentative="1">
+      <w:start w:val="1"/>
+      <w:numFmt w:val="bullet"/>
+      <w:lvlText w:val="o"/>
+      <w:lvlJc w:val="left"/>
+      <w:pPr>
+        <w:ind w:left="3600" w:hanging="360"/>
+      </w:pPr>
+      <w:rPr>
+        <w:rFonts w:ascii="Courier New" w:hAnsi="Courier New" w:cs="Courier New" w:hint="default"/>
+      </w:rPr>
+    </w:lvl>
+    <w:lvl w:ilvl="5" w:tplc="04090005" w:tentative="1">
+      <w:start w:val="1"/>
+      <w:numFmt w:val="bullet"/>
+      <w:lvlText w:val=""/>
+      <w:lvlJc w:val="left"/>
+      <w:pPr>
+        <w:ind w:left="4320" w:hanging="360"/>
+      </w:pPr>
+      <w:rPr>
+        <w:rFonts w:ascii="Wingdings" w:hAnsi="Wingdings" w:hint="default"/>
+      </w:rPr>
+    </w:lvl>
+    <w:lvl w:ilvl="6" w:tplc="04090001" w:tentative="1">
+      <w:start w:val="1"/>
+      <w:numFmt w:val="bullet"/>
+      <w:lvlText w:val=""/>
+      <w:lvlJc w:val="left"/>
+      <w:pPr>
+        <w:ind w:left="5040" w:hanging="360"/>
+      </w:pPr>
+      <w:rPr>
+        <w:rFonts w:ascii="Symbol" w:hAnsi="Symbol" w:hint="default"/>
+      </w:rPr>
+    </w:lvl>
+    <w:lvl w:ilvl="7" w:tplc="04090003" w:tentative="1">
+      <w:start w:val="1"/>
+      <w:numFmt w:val="bullet"/>
+      <w:lvlText w:val="o"/>
+      <w:lvlJc w:val="left"/>
+      <w:pPr>
+        <w:ind w:left="5760" w:hanging="360"/>
+      </w:pPr>
+      <w:rPr>
+        <w:rFonts w:ascii="Courier New" w:hAnsi="Courier New" w:cs="Courier New" w:hint="default"/>
+      </w:rPr>
+    </w:lvl>
+    <w:lvl w:ilvl="8" w:tplc="04090005" w:tentative="1">
+      <w:start w:val="1"/>
+      <w:numFmt w:val="bullet"/>
+      <w:lvlText w:val=""/>
+      <w:lvlJc w:val="left"/>
+      <w:pPr>
+        <w:ind w:left="6480" w:hanging="360"/>
+      </w:pPr>
+      <w:rPr>
+        <w:rFonts w:ascii="Wingdings" w:hAnsi="Wingdings" w:hint="default"/>
+      </w:rPr>
+    </w:lvl>
+  </w:abstractNum>
   <w:num w:numId="1">
     <w:abstractNumId w:val="0"/>
+  </w:num>
+  <w:num w:numId="2">
+    <w:abstractNumId w:val="1"/>
   </w:num>
 </w:numbering>
 </file>

</xml_diff>